<commit_message>
word page change 19%
</commit_message>
<xml_diff>
--- a/word/酒店预订系统毕业论文Beta.docx
+++ b/word/酒店预订系统毕业论文Beta.docx
@@ -2234,7 +2234,7 @@
       <w:pPr>
         <w:ind w:firstLine="474"/>
         <w:rPr>
-          <w:rFonts w:cs="Times New Roman" w:hint="eastAsia"/>
+          <w:rFonts w:cs="Times New Roman"/>
         </w:rPr>
       </w:pPr>
       <w:bookmarkStart w:id="8" w:name="OLE_LINK1"/>
@@ -2249,7 +2249,7 @@
         <w:rPr>
           <w:rFonts w:cs="Times New Roman" w:hint="eastAsia"/>
         </w:rPr>
-        <w:t>水平的高地</w:t>
+        <w:t>水平的高低</w:t>
       </w:r>
       <w:r>
         <w:rPr>
@@ -2281,57 +2281,57 @@
         <w:rPr>
           <w:rFonts w:cs="Times New Roman" w:hint="eastAsia"/>
         </w:rPr>
-        <w:t>管理一直是酒店快速良好发展的命脉</w:t>
+        <w:t>在互联网行业、交通行业快速发展的大背景下，酒店行业</w:t>
       </w:r>
       <w:r>
         <w:rPr>
           <w:rFonts w:cs="Times New Roman" w:hint="eastAsia"/>
         </w:rPr>
-        <w:t>，</w:t>
+        <w:t>也紧跟大时代的脚步，此时，酒店的管理方式也要求转型，由传统的管理方式到现代化的管理方式的转变</w:t>
       </w:r>
       <w:r>
         <w:rPr>
           <w:rFonts w:cs="Times New Roman" w:hint="eastAsia"/>
         </w:rPr>
-        <w:t>随着交通的迅速发展，酒店行业也迅速发展，传统的手工记账已经无法满足现代酒店管理的需求</w:t>
+        <w:t>。就现在来看，快速、高效的全方位网络化、信息化管理已成为必需的存在</w:t>
       </w:r>
       <w:r>
         <w:rPr>
           <w:rFonts w:cs="Times New Roman" w:hint="eastAsia"/>
         </w:rPr>
-        <w:t>。就现在来看，快速、高效的全方位网络化、信息化管理已成为必需的存在</w:t>
-      </w:r>
+        <w:t>。</w:t>
+      </w:r>
+    </w:p>
+    <w:p>
+      <w:pPr>
+        <w:ind w:firstLine="474"/>
+        <w:rPr>
+          <w:rFonts w:cs="Times New Roman"/>
+        </w:rPr>
+      </w:pPr>
       <w:r>
         <w:rPr>
           <w:rFonts w:cs="Times New Roman" w:hint="eastAsia"/>
         </w:rPr>
+        <w:t>酒店为了减少管理成本，提高工作的管理效率，就需要选择使用一个信息化、智能化的稳定的网上酒店预订系统</w:t>
+      </w:r>
+      <w:r>
+        <w:rPr>
+          <w:rFonts w:cs="Times New Roman" w:hint="eastAsia"/>
+        </w:rPr>
         <w:t>。</w:t>
       </w:r>
-    </w:p>
-    <w:p>
-      <w:pPr>
-        <w:ind w:firstLine="474"/>
-        <w:rPr>
-          <w:rFonts w:cs="Times New Roman"/>
-        </w:rPr>
-      </w:pPr>
       <w:r>
         <w:rPr>
           <w:rFonts w:cs="Times New Roman" w:hint="eastAsia"/>
         </w:rPr>
-        <w:t>酒店为了减少管理成本，提高工作的管理效率，就需要选择使用一个信息化、智能化的稳定的网上酒店预订系统</w:t>
+        <w:t>因此，酒店预订系统成为了现代化酒店管理和发展的必不可少的元素组成</w:t>
       </w:r>
       <w:r>
         <w:rPr>
           <w:rFonts w:cs="Times New Roman" w:hint="eastAsia"/>
         </w:rPr>
         <w:t>。</w:t>
-      </w:r>
-      <w:r>
-        <w:rPr>
-          <w:rFonts w:cs="Times New Roman" w:hint="eastAsia"/>
-        </w:rPr>
-        <w:t>因此，现代化的酒店预订系统是在如今的酒店管理制度中的不可或缺的重要元素。</w:t>
       </w:r>
       <w:r>
         <w:rPr>
@@ -2667,14 +2667,31 @@
       <w:pPr>
         <w:ind w:firstLine="474"/>
         <w:rPr>
-          <w:rFonts w:cs="Times New Roman"/>
-        </w:rPr>
-      </w:pPr>
-    </w:p>
-    <w:p>
-      <w:pPr>
-        <w:rPr>
-          <w:rFonts w:cs="Times New Roman"/>
+          <w:rFonts w:cs="Times New Roman" w:hint="eastAsia"/>
+        </w:rPr>
+      </w:pPr>
+    </w:p>
+    <w:p>
+      <w:pPr>
+        <w:ind w:firstLine="474"/>
+        <w:rPr>
+          <w:rFonts w:cs="Times New Roman" w:hint="eastAsia"/>
+        </w:rPr>
+      </w:pPr>
+    </w:p>
+    <w:p>
+      <w:pPr>
+        <w:ind w:firstLine="474"/>
+        <w:rPr>
+          <w:rFonts w:cs="Times New Roman" w:hint="eastAsia"/>
+        </w:rPr>
+      </w:pPr>
+    </w:p>
+    <w:p>
+      <w:pPr>
+        <w:ind w:firstLine="474"/>
+        <w:rPr>
+          <w:rFonts w:cs="Times New Roman" w:hint="eastAsia"/>
         </w:rPr>
       </w:pPr>
     </w:p>
@@ -2683,30 +2700,12 @@
         <w:spacing w:before="340" w:after="330"/>
         <w:jc w:val="center"/>
         <w:rPr>
-          <w:rFonts w:cs="Times New Roman" w:hint="eastAsia"/>
-          <w:b/>
-          <w:sz w:val="32"/>
-        </w:rPr>
-      </w:pPr>
-      <w:bookmarkStart w:id="10" w:name="_Toc291671884"/>
-      <w:bookmarkStart w:id="11" w:name="_Toc320015432"/>
-      <w:bookmarkStart w:id="12" w:name="_Toc323320651"/>
-      <w:bookmarkStart w:id="13" w:name="_Toc325546476"/>
-      <w:bookmarkStart w:id="14" w:name="_Toc397870938"/>
-      <w:bookmarkStart w:id="15" w:name="_Toc400786695"/>
-      <w:bookmarkStart w:id="16" w:name="_Toc409955455"/>
-      <w:bookmarkStart w:id="17" w:name="_Toc410052829"/>
-      <w:bookmarkStart w:id="18" w:name="_Toc410055676"/>
-    </w:p>
-    <w:p>
-      <w:pPr>
-        <w:spacing w:before="340" w:after="330"/>
-        <w:jc w:val="center"/>
-        <w:rPr>
           <w:rFonts w:cs="Times New Roman"/>
           <w:b/>
         </w:rPr>
       </w:pPr>
+      <w:bookmarkStart w:id="10" w:name="_GoBack"/>
+      <w:bookmarkEnd w:id="10"/>
       <w:r>
         <w:rPr>
           <w:rFonts w:cs="Times New Roman"/>
@@ -2716,15 +2715,6 @@
         <w:lastRenderedPageBreak/>
         <w:t>Abstract</w:t>
       </w:r>
-      <w:bookmarkEnd w:id="10"/>
-      <w:bookmarkEnd w:id="11"/>
-      <w:bookmarkEnd w:id="12"/>
-      <w:bookmarkEnd w:id="13"/>
-      <w:bookmarkEnd w:id="14"/>
-      <w:bookmarkEnd w:id="15"/>
-      <w:bookmarkEnd w:id="16"/>
-      <w:bookmarkEnd w:id="17"/>
-      <w:bookmarkEnd w:id="18"/>
     </w:p>
     <w:p>
       <w:pPr>
@@ -2748,7 +2738,77 @@
         <w:rPr>
           <w:rFonts w:cs="Times New Roman"/>
         </w:rPr>
-        <w:t>Management plays a very important role in any industry.</w:t>
+        <w:t xml:space="preserve">Management plays a very important role in any </w:t>
+      </w:r>
+      <w:proofErr w:type="spellStart"/>
+      <w:r>
+        <w:rPr>
+          <w:rFonts w:cs="Times New Roman"/>
+        </w:rPr>
+        <w:t>industry.In</w:t>
+      </w:r>
+      <w:proofErr w:type="spellEnd"/>
+      <w:r>
+        <w:rPr>
+          <w:rFonts w:cs="Times New Roman"/>
+        </w:rPr>
+        <w:t xml:space="preserve"> the hospitality industry, management is a top </w:t>
+      </w:r>
+      <w:proofErr w:type="spellStart"/>
+      <w:r>
+        <w:rPr>
+          <w:rFonts w:cs="Times New Roman"/>
+        </w:rPr>
+        <w:t>priority.Managing</w:t>
+      </w:r>
+      <w:proofErr w:type="spellEnd"/>
+      <w:r>
+        <w:rPr>
+          <w:rFonts w:cs="Times New Roman"/>
+        </w:rPr>
+        <w:t xml:space="preserve"> the level of the hotel determines the hotel's survival and </w:t>
+      </w:r>
+      <w:proofErr w:type="spellStart"/>
+      <w:r>
+        <w:rPr>
+          <w:rFonts w:cs="Times New Roman"/>
+        </w:rPr>
+        <w:t>development.In</w:t>
+      </w:r>
+      <w:proofErr w:type="spellEnd"/>
+      <w:r>
+        <w:rPr>
+          <w:rFonts w:cs="Times New Roman"/>
+        </w:rPr>
+        <w:t xml:space="preserve"> the Internet industry, transportation industry under the background of rapid development, the hotel industry also followed the footsteps of great age, at this point, the hotel management also requires transformation, from traditional management to modern management mode </w:t>
+      </w:r>
+      <w:proofErr w:type="spellStart"/>
+      <w:r>
+        <w:rPr>
+          <w:rFonts w:cs="Times New Roman"/>
+        </w:rPr>
+        <w:t>transformation.For</w:t>
+      </w:r>
+      <w:proofErr w:type="spellEnd"/>
+      <w:r>
+        <w:rPr>
+          <w:rFonts w:cs="Times New Roman"/>
+        </w:rPr>
+        <w:t xml:space="preserve"> now, rapid, efficient, all-directional networking and information-based management have become necessary.</w:t>
+      </w:r>
+    </w:p>
+    <w:p>
+      <w:pPr>
+        <w:ind w:firstLine="474"/>
+        <w:rPr>
+          <w:rFonts w:cs="Times New Roman"/>
+        </w:rPr>
+      </w:pPr>
+      <w:r>
+        <w:rPr>
+          <w:rFonts w:cs="Times New Roman"/>
+        </w:rPr>
+        <w:t>Choose to use an information-based and intelligent online hotel reservation system, not only can reduce the management cost and improve management efficiency, simplify the management process, also can carry on the optimization of the hotel services.</w:t>
       </w:r>
       <w:r>
         <w:rPr>
@@ -2760,7 +2820,7 @@
         <w:rPr>
           <w:rFonts w:cs="Times New Roman"/>
         </w:rPr>
-        <w:t>In the hospitality industry, management is a top priority.</w:t>
+        <w:t>Therefore, in today's hotel management system, the modern hotel reservation system is an indispensable element.</w:t>
       </w:r>
       <w:r>
         <w:rPr>
@@ -2772,7 +2832,7 @@
         <w:rPr>
           <w:rFonts w:cs="Times New Roman"/>
         </w:rPr>
-        <w:t>Managing the level of the hotel determines the hotel's survival and development.</w:t>
+        <w:t>This design at the front desk system USES HTML as a development language, the background using the Java language logic, integrates the SSM framework, and using MySQL database for data persistence management.</w:t>
       </w:r>
       <w:r>
         <w:rPr>
@@ -2784,99 +2844,7 @@
         <w:rPr>
           <w:rFonts w:cs="Times New Roman"/>
         </w:rPr>
-        <w:t>Management is the lifeblood of hotel development.</w:t>
-      </w:r>
-      <w:r>
-        <w:rPr>
-          <w:rFonts w:cs="Times New Roman" w:hint="eastAsia"/>
-        </w:rPr>
-        <w:t xml:space="preserve"> </w:t>
-      </w:r>
-      <w:r>
-        <w:rPr>
-          <w:rFonts w:cs="Times New Roman"/>
-        </w:rPr>
-        <w:t>With the rapid development of Internet technology, the hotel industry has developed, and the traditional accounting has been unable to adapt to the rapid pace of modern hotel management.</w:t>
-      </w:r>
-      <w:r>
-        <w:rPr>
-          <w:rFonts w:cs="Times New Roman" w:hint="eastAsia"/>
-        </w:rPr>
-        <w:t xml:space="preserve"> </w:t>
-      </w:r>
-      <w:r>
-        <w:rPr>
-          <w:rFonts w:cs="Times New Roman"/>
-        </w:rPr>
-        <w:t>For now, rapid, efficient, all-directional networking and information-based management have become necessary.</w:t>
-      </w:r>
-      <w:r>
-        <w:rPr>
-          <w:rFonts w:cs="Times New Roman" w:hint="eastAsia"/>
-        </w:rPr>
-        <w:t xml:space="preserve"> </w:t>
-      </w:r>
-      <w:r>
-        <w:rPr>
-          <w:rFonts w:cs="Times New Roman"/>
-        </w:rPr>
-        <w:t>Moreover, with the development of Internet technology, the hotel reservation system has been continuously improved and developed.</w:t>
-      </w:r>
-    </w:p>
-    <w:p>
-      <w:pPr>
-        <w:ind w:firstLine="474"/>
-        <w:rPr>
-          <w:rFonts w:cs="Times New Roman"/>
-        </w:rPr>
-      </w:pPr>
-      <w:r>
-        <w:rPr>
-          <w:rFonts w:cs="Times New Roman"/>
-        </w:rPr>
-        <w:t>Choose to use an information-based and intelligent online hotel reservation system, not only can reduce the management cost and improve management efficiency, simplify the management process, also can carry on the optimization of the hotel services.</w:t>
-      </w:r>
-      <w:r>
-        <w:rPr>
-          <w:rFonts w:cs="Times New Roman" w:hint="eastAsia"/>
-        </w:rPr>
-        <w:t xml:space="preserve"> </w:t>
-      </w:r>
-      <w:r>
-        <w:rPr>
-          <w:rFonts w:cs="Times New Roman"/>
-        </w:rPr>
-        <w:t>Therefore, in today's hotel management system, the modern hotel reservation system is an indispensable element.</w:t>
-      </w:r>
-      <w:r>
-        <w:rPr>
-          <w:rFonts w:cs="Times New Roman" w:hint="eastAsia"/>
-        </w:rPr>
-        <w:t xml:space="preserve"> </w:t>
-      </w:r>
-      <w:r>
-        <w:rPr>
-          <w:rFonts w:cs="Times New Roman"/>
-        </w:rPr>
-        <w:t>This design at the front desk system USES HTML as a development language, the background using the Java language logic, integrates the SSM framework, and using MySQL database for data persistence management.</w:t>
-      </w:r>
-      <w:r>
-        <w:rPr>
-          <w:rFonts w:cs="Times New Roman" w:hint="eastAsia"/>
-        </w:rPr>
-        <w:t xml:space="preserve"> </w:t>
-      </w:r>
-      <w:r>
-        <w:rPr>
-          <w:rFonts w:cs="Times New Roman"/>
-        </w:rPr>
-        <w:t>In project development, use Eclipse as an integrated development tool, Mave</w:t>
-      </w:r>
-      <w:r>
-        <w:rPr>
-          <w:rFonts w:cs="Times New Roman"/>
-        </w:rPr>
-        <w:t>n as a project management tool</w:t>
+        <w:t>In project development, use Eclipse as an integrated development tool, Maven as a project management tool</w:t>
       </w:r>
       <w:r>
         <w:rPr>
@@ -2935,7 +2903,6 @@
       </w:r>
       <w:r>
         <w:rPr>
-          <w:rStyle w:val="apple-converted-space"/>
           <w:rFonts w:ascii="Arial" w:hAnsi="Arial" w:cs="Arial"/>
           <w:color w:val="2E3033"/>
           <w:sz w:val="18"/>
@@ -2966,30 +2933,31 @@
         <w:rPr>
           <w:rFonts w:cs="Times New Roman"/>
         </w:rPr>
-        <w:t xml:space="preserve">eservation, </w:t>
+        <w:t xml:space="preserve">eservation, Java, MySQL, B/S </w:t>
+      </w:r>
+      <w:r>
+        <w:rPr>
+          <w:rFonts w:cs="Times New Roman" w:hint="eastAsia"/>
+        </w:rPr>
+        <w:t>S</w:t>
       </w:r>
       <w:r>
         <w:rPr>
           <w:rFonts w:cs="Times New Roman"/>
         </w:rPr>
-        <w:t xml:space="preserve">Java, MySQL, B/S </w:t>
-      </w:r>
-      <w:r>
-        <w:rPr>
-          <w:rFonts w:cs="Times New Roman" w:hint="eastAsia"/>
-        </w:rPr>
-        <w:t>S</w:t>
-      </w:r>
-      <w:r>
+        <w:t>tructure</w:t>
+      </w:r>
+    </w:p>
+    <w:p>
+      <w:pPr>
+        <w:ind w:firstLine="474"/>
         <w:rPr>
           <w:rFonts w:cs="Times New Roman"/>
         </w:rPr>
-        <w:t>tructure</w:t>
-      </w:r>
-    </w:p>
-    <w:p>
-      <w:pPr>
-        <w:ind w:firstLine="474"/>
+      </w:pPr>
+    </w:p>
+    <w:p>
+      <w:pPr>
         <w:rPr>
           <w:rFonts w:cs="Times New Roman"/>
         </w:rPr>
@@ -2997,12 +2965,33 @@
     </w:p>
     <w:p>
       <w:pPr>
-        <w:ind w:firstLine="474"/>
+        <w:spacing w:before="340" w:after="330"/>
+        <w:jc w:val="center"/>
         <w:rPr>
           <w:rFonts w:cs="Times New Roman"/>
-        </w:rPr>
-      </w:pPr>
-    </w:p>
+          <w:b/>
+          <w:sz w:val="32"/>
+        </w:rPr>
+      </w:pPr>
+      <w:bookmarkStart w:id="11" w:name="_Toc291671884"/>
+      <w:bookmarkStart w:id="12" w:name="_Toc320015432"/>
+      <w:bookmarkStart w:id="13" w:name="_Toc323320651"/>
+      <w:bookmarkStart w:id="14" w:name="_Toc325546476"/>
+      <w:bookmarkStart w:id="15" w:name="_Toc397870938"/>
+      <w:bookmarkStart w:id="16" w:name="_Toc400786695"/>
+      <w:bookmarkStart w:id="17" w:name="_Toc409955455"/>
+      <w:bookmarkStart w:id="18" w:name="_Toc410052829"/>
+      <w:bookmarkStart w:id="19" w:name="_Toc410055676"/>
+    </w:p>
+    <w:bookmarkEnd w:id="11"/>
+    <w:bookmarkEnd w:id="12"/>
+    <w:bookmarkEnd w:id="13"/>
+    <w:bookmarkEnd w:id="14"/>
+    <w:bookmarkEnd w:id="15"/>
+    <w:bookmarkEnd w:id="16"/>
+    <w:bookmarkEnd w:id="17"/>
+    <w:bookmarkEnd w:id="18"/>
+    <w:bookmarkEnd w:id="19"/>
     <w:p>
       <w:pPr>
         <w:rPr>
@@ -7516,18 +7505,18 @@
           <w:lang w:eastAsia="zh-CN"/>
         </w:rPr>
       </w:pPr>
-      <w:bookmarkStart w:id="19" w:name="_Toc410207943"/>
-      <w:bookmarkStart w:id="20" w:name="_Toc410209575"/>
-      <w:bookmarkStart w:id="21" w:name="_Toc410210566"/>
-      <w:bookmarkStart w:id="22" w:name="_Toc410211481"/>
-      <w:bookmarkStart w:id="23" w:name="_Toc410214065"/>
-      <w:bookmarkStart w:id="24" w:name="_Toc410218061"/>
-      <w:bookmarkStart w:id="25" w:name="_Toc410226492"/>
-      <w:bookmarkStart w:id="26" w:name="_Toc410226938"/>
-      <w:bookmarkStart w:id="27" w:name="_Toc410227365"/>
-      <w:bookmarkStart w:id="28" w:name="_Toc469491156"/>
-      <w:bookmarkStart w:id="29" w:name="_Toc483153996"/>
-      <w:bookmarkStart w:id="30" w:name="OLE_LINK3"/>
+      <w:bookmarkStart w:id="20" w:name="_Toc410207943"/>
+      <w:bookmarkStart w:id="21" w:name="_Toc410209575"/>
+      <w:bookmarkStart w:id="22" w:name="_Toc410210566"/>
+      <w:bookmarkStart w:id="23" w:name="_Toc410211481"/>
+      <w:bookmarkStart w:id="24" w:name="_Toc410214065"/>
+      <w:bookmarkStart w:id="25" w:name="_Toc410218061"/>
+      <w:bookmarkStart w:id="26" w:name="_Toc410226492"/>
+      <w:bookmarkStart w:id="27" w:name="_Toc410226938"/>
+      <w:bookmarkStart w:id="28" w:name="_Toc410227365"/>
+      <w:bookmarkStart w:id="29" w:name="_Toc469491156"/>
+      <w:bookmarkStart w:id="30" w:name="_Toc483153996"/>
+      <w:bookmarkStart w:id="31" w:name="OLE_LINK3"/>
       <w:r>
         <w:rPr>
           <w:sz w:val="32"/>
@@ -7549,7 +7538,6 @@
         </w:rPr>
         <w:t>章</w:t>
       </w:r>
-      <w:bookmarkEnd w:id="19"/>
       <w:bookmarkEnd w:id="20"/>
       <w:bookmarkEnd w:id="21"/>
       <w:bookmarkEnd w:id="22"/>
@@ -7558,6 +7546,7 @@
       <w:bookmarkEnd w:id="25"/>
       <w:bookmarkEnd w:id="26"/>
       <w:bookmarkEnd w:id="27"/>
+      <w:bookmarkEnd w:id="28"/>
       <w:r>
         <w:rPr>
           <w:sz w:val="32"/>
@@ -7574,8 +7563,8 @@
         </w:rPr>
         <w:t>引言</w:t>
       </w:r>
-      <w:bookmarkEnd w:id="28"/>
       <w:bookmarkEnd w:id="29"/>
+      <w:bookmarkEnd w:id="30"/>
     </w:p>
     <w:p>
       <w:pPr>
@@ -7587,8 +7576,8 @@
           <w:lang w:eastAsia="zh-CN"/>
         </w:rPr>
       </w:pPr>
-      <w:bookmarkStart w:id="31" w:name="_Toc483153997"/>
-      <w:bookmarkEnd w:id="30"/>
+      <w:bookmarkStart w:id="32" w:name="_Toc483153997"/>
+      <w:bookmarkEnd w:id="31"/>
       <w:r>
         <w:rPr>
           <w:rFonts w:hint="eastAsia"/>
@@ -7606,7 +7595,7 @@
         </w:rPr>
         <w:t>研究背景</w:t>
       </w:r>
-      <w:bookmarkEnd w:id="31"/>
+      <w:bookmarkEnd w:id="32"/>
       <w:proofErr w:type="spellEnd"/>
     </w:p>
     <w:p>
@@ -7702,7 +7691,7 @@
           <w:b w:val="0"/>
         </w:rPr>
       </w:pPr>
-      <w:bookmarkStart w:id="32" w:name="_Toc483153998"/>
+      <w:bookmarkStart w:id="33" w:name="_Toc483153998"/>
       <w:r>
         <w:rPr>
           <w:rFonts w:hint="eastAsia"/>
@@ -7724,7 +7713,7 @@
         </w:rPr>
         <w:t>国内外现状</w:t>
       </w:r>
-      <w:bookmarkEnd w:id="32"/>
+      <w:bookmarkEnd w:id="33"/>
     </w:p>
     <w:p>
       <w:r>
@@ -7881,7 +7870,7 @@
           <w:b w:val="0"/>
         </w:rPr>
       </w:pPr>
-      <w:bookmarkStart w:id="33" w:name="_Toc483153999"/>
+      <w:bookmarkStart w:id="34" w:name="_Toc483153999"/>
       <w:r>
         <w:rPr>
           <w:rFonts w:hint="eastAsia"/>
@@ -7904,7 +7893,7 @@
         </w:rPr>
         <w:t>论文研究的主要内容</w:t>
       </w:r>
-      <w:bookmarkEnd w:id="33"/>
+      <w:bookmarkEnd w:id="34"/>
       <w:r>
         <w:rPr>
           <w:rFonts w:hint="eastAsia"/>
@@ -8092,8 +8081,6 @@
         </w:rPr>
         <w:t>酒店</w:t>
       </w:r>
-      <w:bookmarkStart w:id="34" w:name="_GoBack"/>
-      <w:bookmarkEnd w:id="34"/>
       <w:r>
         <w:rPr>
           <w:rFonts w:ascii="宋体" w:hAnsi="宋体" w:hint="eastAsia"/>
@@ -8262,7 +8249,13 @@
         <w:rPr>
           <w:rFonts w:ascii="宋体" w:hAnsi="宋体" w:hint="eastAsia"/>
         </w:rPr>
-        <w:t>总结毕业设计工作，提出可以在今后继续深入研究的方向。</w:t>
+        <w:t>总结毕业设计，并对未来自己的职业发展有一定的展望。</w:t>
+      </w:r>
+      <w:r>
+        <w:rPr>
+          <w:rFonts w:ascii="宋体" w:hAnsi="宋体"/>
+        </w:rPr>
+        <w:t xml:space="preserve"> </w:t>
       </w:r>
     </w:p>
     <w:p>
@@ -8798,7 +8791,13 @@
         <w:rPr>
           <w:rFonts w:ascii="宋体" w:hAnsi="宋体" w:hint="eastAsia"/>
         </w:rPr>
-        <w:t>客户端应用程序无法直接访问数据库。服务器端可以控制访问的权限及数据更改的权限</w:t>
+        <w:t>客户端</w:t>
+      </w:r>
+      <w:r>
+        <w:rPr>
+          <w:rFonts w:ascii="宋体" w:hAnsi="宋体" w:hint="eastAsia"/>
+        </w:rPr>
+        <w:t>无法直接访问数据库。服务器端可以控制访问的权限及数据更改的权限</w:t>
       </w:r>
       <w:r>
         <w:rPr>
@@ -9296,13 +9295,13 @@
         <w:rPr>
           <w:rFonts w:hint="eastAsia"/>
         </w:rPr>
-        <w:t>依据</w:t>
-      </w:r>
-      <w:r>
-        <w:rPr>
-          <w:rFonts w:ascii="宋体" w:hAnsi="宋体" w:hint="eastAsia"/>
-        </w:rPr>
-        <w:t>对该酒店</w:t>
+        <w:t>通过对</w:t>
+      </w:r>
+      <w:r>
+        <w:rPr>
+          <w:rFonts w:ascii="宋体" w:hAnsi="宋体" w:hint="eastAsia"/>
+        </w:rPr>
+        <w:t>该酒店</w:t>
       </w:r>
       <w:r>
         <w:rPr>
@@ -9314,7 +9313,19 @@
         <w:rPr>
           <w:rFonts w:ascii="宋体" w:hAnsi="宋体" w:hint="eastAsia"/>
         </w:rPr>
-        <w:t>的访谈，需要根据酒店对客房预订</w:t>
+        <w:t>的访谈</w:t>
+      </w:r>
+      <w:r>
+        <w:rPr>
+          <w:rFonts w:ascii="宋体" w:hAnsi="宋体" w:hint="eastAsia"/>
+        </w:rPr>
+        <w:t>和了解</w:t>
+      </w:r>
+      <w:r>
+        <w:rPr>
+          <w:rFonts w:ascii="宋体" w:hAnsi="宋体" w:hint="eastAsia"/>
+        </w:rPr>
+        <w:t>，需要根据酒店对客房预订</w:t>
       </w:r>
       <w:r>
         <w:rPr>
@@ -9332,25 +9343,7 @@
         <w:rPr>
           <w:rFonts w:ascii="宋体" w:hAnsi="宋体" w:hint="eastAsia"/>
         </w:rPr>
-        <w:t>，能够适应目前酒店顾客对客房预订和内部</w:t>
-      </w:r>
-      <w:r>
-        <w:rPr>
-          <w:rFonts w:ascii="宋体" w:hAnsi="宋体" w:hint="eastAsia"/>
-        </w:rPr>
-        <w:t>管理</w:t>
-      </w:r>
-      <w:r>
-        <w:rPr>
-          <w:rFonts w:ascii="宋体" w:hAnsi="宋体" w:hint="eastAsia"/>
-        </w:rPr>
-        <w:t>人员对客房管理</w:t>
-      </w:r>
-      <w:r>
-        <w:rPr>
-          <w:rFonts w:ascii="宋体" w:hAnsi="宋体" w:hint="eastAsia"/>
-        </w:rPr>
-        <w:t>放的正常需求。</w:t>
+        <w:t>，为客户提供快捷优质的服务的同时，管理人员也能更加高效的管理客房。</w:t>
       </w:r>
     </w:p>
     <w:p>
@@ -9370,7 +9363,7 @@
         <w:rPr>
           <w:rFonts w:ascii="宋体" w:hAnsi="宋体" w:hint="eastAsia"/>
         </w:rPr>
-        <w:t>本系统根据业务需求将其分为</w:t>
+        <w:t>根据业务需求，本系统可以划分为</w:t>
       </w:r>
       <w:r>
         <w:rPr>
@@ -9658,19 +9651,7 @@
         <w:rPr>
           <w:rFonts w:ascii="宋体" w:hAnsi="宋体" w:hint="eastAsia"/>
         </w:rPr>
-        <w:t>包括对客房状态的修改，包括：</w:t>
-      </w:r>
-      <w:r>
-        <w:rPr>
-          <w:rFonts w:ascii="宋体" w:hAnsi="宋体" w:hint="eastAsia"/>
-        </w:rPr>
-        <w:t>空房、预订、入住</w:t>
-      </w:r>
-      <w:r>
-        <w:rPr>
-          <w:rFonts w:ascii="宋体" w:hAnsi="宋体" w:hint="eastAsia"/>
-        </w:rPr>
-        <w:t>，以及对客房信息的添加、删除、修改操作</w:t>
+        <w:t>包括对客房信息的修改操作和客房状态的更改操作</w:t>
       </w:r>
       <w:r>
         <w:rPr>
@@ -9746,7 +9727,13 @@
         <w:rPr>
           <w:rFonts w:ascii="宋体" w:hAnsi="宋体" w:hint="eastAsia"/>
         </w:rPr>
-        <w:t>，用于管理员更改自己的登录密码。</w:t>
+        <w:t>，管理员可以修改自己的登录密码</w:t>
+      </w:r>
+      <w:r>
+        <w:rPr>
+          <w:rFonts w:ascii="宋体" w:hAnsi="宋体" w:hint="eastAsia"/>
+        </w:rPr>
+        <w:t>。</w:t>
       </w:r>
     </w:p>
     <w:p>
@@ -9849,13 +9836,25 @@
         <w:rPr>
           <w:rFonts w:ascii="宋体" w:hAnsi="宋体" w:hint="eastAsia"/>
         </w:rPr>
-        <w:t>订单查询，包括</w:t>
-      </w:r>
-      <w:r>
-        <w:rPr>
-          <w:rFonts w:ascii="宋体" w:hAnsi="宋体" w:hint="eastAsia"/>
-        </w:rPr>
-        <w:t>对个人订单按时间、订单号的查询。</w:t>
+        <w:t>订单查询，</w:t>
+      </w:r>
+      <w:r>
+        <w:rPr>
+          <w:rFonts w:ascii="宋体" w:hAnsi="宋体" w:hint="eastAsia"/>
+        </w:rPr>
+        <w:t>仅可以查看自己的订单，并可以</w:t>
+      </w:r>
+      <w:r>
+        <w:rPr>
+          <w:rFonts w:ascii="宋体" w:hAnsi="宋体" w:hint="eastAsia"/>
+        </w:rPr>
+        <w:t>查询一定时间范围的订单</w:t>
+      </w:r>
+      <w:r>
+        <w:rPr>
+          <w:rFonts w:ascii="宋体" w:hAnsi="宋体" w:hint="eastAsia"/>
+        </w:rPr>
+        <w:t>。</w:t>
       </w:r>
     </w:p>
     <w:p>
@@ -10197,18 +10196,6 @@
         <w:rPr>
           <w:rFonts w:ascii="宋体" w:hAnsi="宋体" w:hint="eastAsia"/>
         </w:rPr>
-        <w:t>例如：客房消耗品数量的控制，客房数量的控制</w:t>
-      </w:r>
-      <w:r>
-        <w:rPr>
-          <w:rFonts w:ascii="宋体" w:hAnsi="宋体" w:hint="eastAsia"/>
-        </w:rPr>
-        <w:t>。</w:t>
-      </w:r>
-      <w:r>
-        <w:rPr>
-          <w:rFonts w:ascii="宋体" w:hAnsi="宋体" w:hint="eastAsia"/>
-        </w:rPr>
         <w:t>酒店预订系统可以提供</w:t>
       </w:r>
       <w:r>
@@ -10588,7 +10575,13 @@
         <w:rPr>
           <w:rFonts w:ascii="宋体" w:hAnsi="宋体" w:hint="eastAsia"/>
         </w:rPr>
-        <w:t>和密码进行操作。毁约可以输入注册时填写的</w:t>
+        <w:t>和密码进行操作。会员</w:t>
+      </w:r>
+      <w:r>
+        <w:rPr>
+          <w:rFonts w:ascii="宋体" w:hAnsi="宋体" w:hint="eastAsia"/>
+        </w:rPr>
+        <w:t>可以输入注册时填写的</w:t>
       </w:r>
       <w:proofErr w:type="gramStart"/>
       <w:r>
@@ -10859,13 +10852,7 @@
         <w:rPr>
           <w:rFonts w:hint="eastAsia"/>
         </w:rPr>
-        <w:t>管理员可以</w:t>
-      </w:r>
-      <w:r>
-        <w:rPr>
-          <w:rFonts w:hint="eastAsia"/>
-        </w:rPr>
-        <w:t>通过管理员登陆界面登录输入内部</w:t>
+        <w:t>在管理员登录界面，管理员输入内部</w:t>
       </w:r>
       <w:proofErr w:type="gramStart"/>
       <w:r>
@@ -10879,7 +10866,7 @@
         <w:rPr>
           <w:rFonts w:hint="eastAsia"/>
         </w:rPr>
-        <w:t>密码即可登录到管理后台中心界面。</w:t>
+        <w:t>和密码即可登录到后台管理中心。</w:t>
       </w:r>
     </w:p>
     <w:p>
@@ -10971,31 +10958,33 @@
         <w:rPr>
           <w:rFonts w:hint="eastAsia"/>
         </w:rPr>
-        <w:t>管理员可以点击会员</w:t>
-      </w:r>
-      <w:r>
-        <w:rPr>
-          <w:rFonts w:hint="eastAsia"/>
-        </w:rPr>
-        <w:t>管理</w:t>
-      </w:r>
-      <w:r>
-        <w:rPr>
-          <w:rFonts w:hint="eastAsia"/>
-        </w:rPr>
-        <w:t>按钮</w:t>
-      </w:r>
-      <w:r>
-        <w:rPr>
-          <w:rFonts w:hint="eastAsia"/>
-        </w:rPr>
-        <w:t>可以查看</w:t>
-      </w:r>
-      <w:r>
-        <w:rPr>
-          <w:rFonts w:hint="eastAsia"/>
-        </w:rPr>
-        <w:t>所有会员的基本信息，并对需要注销的会员进行删除操作。</w:t>
+        <w:t>管理员可以通过点击会员管理</w:t>
+      </w:r>
+      <w:r>
+        <w:rPr>
+          <w:rFonts w:hint="eastAsia"/>
+        </w:rPr>
+        <w:t>来</w:t>
+      </w:r>
+      <w:r>
+        <w:rPr>
+          <w:rFonts w:hint="eastAsia"/>
+        </w:rPr>
+        <w:t>查看所有会员的基本信息，并可以删除指定的会员</w:t>
+      </w:r>
+      <w:proofErr w:type="gramStart"/>
+      <w:r>
+        <w:rPr>
+          <w:rFonts w:hint="eastAsia"/>
+        </w:rPr>
+        <w:t>帐号</w:t>
+      </w:r>
+      <w:proofErr w:type="gramEnd"/>
+      <w:r>
+        <w:rPr>
+          <w:rFonts w:hint="eastAsia"/>
+        </w:rPr>
+        <w:t>。</w:t>
       </w:r>
     </w:p>
     <w:p>
@@ -11022,7 +11011,13 @@
         <w:rPr>
           <w:rFonts w:hint="eastAsia"/>
         </w:rPr>
-        <w:t>管理员可以点击订单查询按钮来查看所有订单，并可以依据会员信息来查看单个会员的订单。</w:t>
+        <w:t>管理员可以点击订单查询</w:t>
+      </w:r>
+      <w:r>
+        <w:rPr>
+          <w:rFonts w:hint="eastAsia"/>
+        </w:rPr>
+        <w:t>来查看所有订单，并可以依据会员信息来查看单个会员的订单。</w:t>
       </w:r>
     </w:p>
     <w:p>
@@ -11055,7 +11050,7 @@
         <w:rPr>
           <w:rFonts w:hint="eastAsia"/>
         </w:rPr>
-        <w:t>按钮来查看所有客房，并在客房操作界面对客房信息进行修改、添加、删除操作，及对客房状态进行更改，包括：空客房、已预订、以入住状态。</w:t>
+        <w:t>来查看所有客房，并在客房操作界面对客房信息进行修改、添加、删除操作，及对客房状态进行更改，包括：空客房、已预订、以入住状态。</w:t>
       </w:r>
     </w:p>
     <w:p>
@@ -11388,6 +11383,72 @@
         <w:rPr>
           <w:rFonts w:hint="eastAsia"/>
         </w:rPr>
+        <w:t>单个会员可以多个未预订客房的信息，单个会员可以预订多个客房，所以会员和客房是</w:t>
+      </w:r>
+      <w:r>
+        <w:rPr>
+          <w:rFonts w:hint="eastAsia"/>
+        </w:rPr>
+        <w:t>1</w:t>
+      </w:r>
+      <w:r>
+        <w:rPr>
+          <w:rFonts w:hint="eastAsia"/>
+        </w:rPr>
+        <w:t>：</w:t>
+      </w:r>
+      <w:r>
+        <w:rPr>
+          <w:rFonts w:hint="eastAsia"/>
+        </w:rPr>
+        <w:t>n</w:t>
+      </w:r>
+      <w:r>
+        <w:rPr>
+          <w:rFonts w:hint="eastAsia"/>
+        </w:rPr>
+        <w:t>的关系</w:t>
+      </w:r>
+      <w:r>
+        <w:rPr>
+          <w:rFonts w:hint="eastAsia"/>
+        </w:rPr>
+        <w:t>，单个会员多次预定房间可以生成多张订单，所以会员和订单是</w:t>
+      </w:r>
+      <w:r>
+        <w:rPr>
+          <w:rFonts w:hint="eastAsia"/>
+        </w:rPr>
+        <w:t>1</w:t>
+      </w:r>
+      <w:r>
+        <w:rPr>
+          <w:rFonts w:hint="eastAsia"/>
+        </w:rPr>
+        <w:t>：</w:t>
+      </w:r>
+      <w:r>
+        <w:rPr>
+          <w:rFonts w:hint="eastAsia"/>
+        </w:rPr>
+        <w:t>n</w:t>
+      </w:r>
+      <w:r>
+        <w:rPr>
+          <w:rFonts w:hint="eastAsia"/>
+        </w:rPr>
+        <w:t>的关系</w:t>
+      </w:r>
+      <w:r>
+        <w:rPr>
+          <w:rFonts w:hint="eastAsia"/>
+        </w:rPr>
+        <w:t>。</w:t>
+      </w:r>
+      <w:r>
+        <w:rPr>
+          <w:rFonts w:hint="eastAsia"/>
+        </w:rPr>
         <w:t>酒店预订系统设计的会员预订客房实体</w:t>
       </w:r>
       <w:r>
@@ -11412,25 +11473,7 @@
         <w:rPr>
           <w:rFonts w:hint="eastAsia"/>
         </w:rPr>
-        <w:t>所示。单个会员可以查看多个客房</w:t>
-      </w:r>
-      <w:r>
-        <w:rPr>
-          <w:rFonts w:hint="eastAsia"/>
-        </w:rPr>
-        <w:t>的信息，单个客房</w:t>
-      </w:r>
-      <w:r>
-        <w:rPr>
-          <w:rFonts w:hint="eastAsia"/>
-        </w:rPr>
-        <w:t>的信息又可以由多个会员进行浏览；单个会员的信息能与多个房间的信息相对应，单个</w:t>
-      </w:r>
-      <w:r>
-        <w:rPr>
-          <w:rFonts w:hint="eastAsia"/>
-        </w:rPr>
-        <w:t>会员预定房间就会记录在预定表中。</w:t>
+        <w:t>所示。</w:t>
       </w:r>
     </w:p>
     <w:p>
@@ -11443,10 +11486,10 @@
           <w:noProof/>
         </w:rPr>
         <w:drawing>
-          <wp:inline distT="0" distB="0" distL="0" distR="0" wp14:anchorId="06D8E87D" wp14:editId="4A5BBB4E">
-            <wp:extent cx="5273675" cy="3371215"/>
+          <wp:inline distT="0" distB="0" distL="0" distR="0">
+            <wp:extent cx="5399405" cy="3450582"/>
             <wp:effectExtent l="0" t="0" r="0" b="0"/>
-            <wp:docPr id="6" name="图片 6"/>
+            <wp:docPr id="19" name="图片 19" descr="E:\Chrome下载\user_order_room (1).png"/>
             <wp:cNvGraphicFramePr>
               <a:graphicFrameLocks xmlns:a="http://schemas.openxmlformats.org/drawingml/2006/main" noChangeAspect="1"/>
             </wp:cNvGraphicFramePr>
@@ -11454,7 +11497,7 @@
               <a:graphicData uri="http://schemas.openxmlformats.org/drawingml/2006/picture">
                 <pic:pic xmlns:pic="http://schemas.openxmlformats.org/drawingml/2006/picture">
                   <pic:nvPicPr>
-                    <pic:cNvPr id="0" name="Picture 2"/>
+                    <pic:cNvPr id="0" name="Picture 1" descr="E:\Chrome下载\user_order_room (1).png"/>
                     <pic:cNvPicPr>
                       <a:picLocks noChangeAspect="1" noChangeArrowheads="1"/>
                     </pic:cNvPicPr>
@@ -11475,12 +11518,15 @@
                   <pic:spPr bwMode="auto">
                     <a:xfrm>
                       <a:off x="0" y="0"/>
-                      <a:ext cx="5273675" cy="3371215"/>
+                      <a:ext cx="5399405" cy="3450582"/>
                     </a:xfrm>
                     <a:prstGeom prst="rect">
                       <a:avLst/>
                     </a:prstGeom>
                     <a:noFill/>
+                    <a:ln>
+                      <a:noFill/>
+                    </a:ln>
                   </pic:spPr>
                 </pic:pic>
               </a:graphicData>
@@ -11516,13 +11562,37 @@
         <w:rPr>
           <w:rFonts w:ascii="宋体" w:hAnsi="宋体" w:hint="eastAsia"/>
         </w:rPr>
-        <w:t>单个管理员可以对多个会员信息进行管理，所以是一对多的关系</w:t>
-      </w:r>
-      <w:r>
-        <w:rPr>
-          <w:rFonts w:ascii="宋体" w:hAnsi="宋体" w:hint="eastAsia"/>
-        </w:rPr>
-        <w:t>；会员用户对预定房间信息表进行管理时则是多对多的关系。管理员管理预订信息实体-关系图如图4.3.1-B。</w:t>
+        <w:t>单个管理员可以对多个会员信息进行管理，所以是1：n</w:t>
+      </w:r>
+      <w:r>
+        <w:rPr>
+          <w:rFonts w:ascii="宋体" w:hAnsi="宋体" w:hint="eastAsia"/>
+        </w:rPr>
+        <w:t>的关系</w:t>
+      </w:r>
+      <w:r>
+        <w:rPr>
+          <w:rFonts w:ascii="宋体" w:hAnsi="宋体" w:hint="eastAsia"/>
+        </w:rPr>
+        <w:t>；会员用户对预定房间信息表进行管理时则是</w:t>
+      </w:r>
+      <w:r>
+        <w:rPr>
+          <w:rFonts w:ascii="宋体" w:hAnsi="宋体" w:hint="eastAsia"/>
+        </w:rPr>
+        <w:t>1</w:t>
+      </w:r>
+      <w:r>
+        <w:rPr>
+          <w:rFonts w:ascii="宋体" w:hAnsi="宋体" w:hint="eastAsia"/>
+        </w:rPr>
+        <w:t>：n</w:t>
+      </w:r>
+      <w:r>
+        <w:rPr>
+          <w:rFonts w:ascii="宋体" w:hAnsi="宋体" w:hint="eastAsia"/>
+        </w:rPr>
+        <w:t>的关系。管理员管理预订信息实体-关系图如图4.3.1-B。</w:t>
       </w:r>
     </w:p>
     <w:p>
@@ -11642,7 +11712,13 @@
         <w:rPr>
           <w:rFonts w:hint="eastAsia"/>
         </w:rPr>
-        <w:t>）客房预定表</w:t>
+        <w:t>）订单</w:t>
+      </w:r>
+      <w:r>
+        <w:rPr>
+          <w:rFonts w:hint="eastAsia"/>
+        </w:rPr>
+        <w:t>表</w:t>
       </w:r>
     </w:p>
     <w:p>
@@ -11656,35 +11732,61 @@
         <w:rPr>
           <w:rFonts w:hint="eastAsia"/>
         </w:rPr>
-        <w:t>客房预定</w:t>
-      </w:r>
-      <w:proofErr w:type="gramStart"/>
-      <w:r>
-        <w:rPr>
-          <w:rFonts w:hint="eastAsia"/>
-        </w:rPr>
-        <w:t>表记录</w:t>
-      </w:r>
-      <w:proofErr w:type="gramEnd"/>
-      <w:r>
-        <w:rPr>
-          <w:rFonts w:hint="eastAsia"/>
-        </w:rPr>
-        <w:t>着会员预订客房的多种信息，包括订单号，创建时间，入住时间，退房时间，预订者的</w:t>
-      </w:r>
-      <w:proofErr w:type="gramStart"/>
-      <w:r>
-        <w:rPr>
-          <w:rFonts w:hint="eastAsia"/>
-        </w:rPr>
-        <w:t>帐号</w:t>
-      </w:r>
-      <w:proofErr w:type="gramEnd"/>
-      <w:r>
-        <w:rPr>
-          <w:rFonts w:hint="eastAsia"/>
-        </w:rPr>
-        <w:t>，房间的编号，预定总价。它会系统提供预定客房的基本信息，具体设计如图</w:t>
+        <w:t>订单</w:t>
+      </w:r>
+      <w:r>
+        <w:rPr>
+          <w:rFonts w:hint="eastAsia"/>
+        </w:rPr>
+        <w:t>表</w:t>
+      </w:r>
+      <w:r>
+        <w:rPr>
+          <w:rFonts w:hint="eastAsia"/>
+        </w:rPr>
+        <w:t>（</w:t>
+      </w:r>
+      <w:r>
+        <w:rPr>
+          <w:rFonts w:hint="eastAsia"/>
+        </w:rPr>
+        <w:t>order</w:t>
+      </w:r>
+      <w:r>
+        <w:rPr>
+          <w:rFonts w:hint="eastAsia"/>
+        </w:rPr>
+        <w:t>）</w:t>
+      </w:r>
+      <w:r>
+        <w:rPr>
+          <w:rFonts w:hint="eastAsia"/>
+        </w:rPr>
+        <w:t>记录</w:t>
+      </w:r>
+      <w:r>
+        <w:rPr>
+          <w:rFonts w:hint="eastAsia"/>
+        </w:rPr>
+        <w:t>着会员预订客房的多种信息</w:t>
+      </w:r>
+      <w:r>
+        <w:rPr>
+          <w:rFonts w:hint="eastAsia"/>
+        </w:rPr>
+        <w:t>，其字段</w:t>
+      </w:r>
+      <w:r>
+        <w:rPr>
+          <w:rFonts w:hint="eastAsia"/>
+        </w:rPr>
+        <w:t>信息</w:t>
+      </w:r>
+      <w:r>
+        <w:rPr>
+          <w:rFonts w:hint="eastAsia"/>
+        </w:rPr>
+        <w:t>设计如图</w:t>
       </w:r>
       <w:r>
         <w:rPr>
@@ -11709,8 +11811,8 @@
         </w:rPr>
         <w:drawing>
           <wp:inline distT="0" distB="0" distL="0" distR="0" wp14:anchorId="1488A200" wp14:editId="58BB95CB">
-            <wp:extent cx="5048250" cy="2631477"/>
-            <wp:effectExtent l="0" t="0" r="0" b="0"/>
+            <wp:extent cx="5369442" cy="2232837"/>
+            <wp:effectExtent l="0" t="0" r="3175" b="0"/>
             <wp:docPr id="8" name="图片 8"/>
             <wp:cNvGraphicFramePr>
               <a:graphicFrameLocks xmlns:a="http://schemas.openxmlformats.org/drawingml/2006/main" noChangeAspect="1"/>
@@ -11740,7 +11842,7 @@
                   <pic:spPr bwMode="auto">
                     <a:xfrm>
                       <a:off x="0" y="0"/>
-                      <a:ext cx="5062461" cy="2638885"/>
+                      <a:ext cx="5397217" cy="2244387"/>
                     </a:xfrm>
                     <a:prstGeom prst="rect">
                       <a:avLst/>
@@ -11762,100 +11864,108 @@
         <w:rPr>
           <w:rFonts w:hint="eastAsia"/>
         </w:rPr>
+        <w:t>图</w:t>
+      </w:r>
+      <w:r>
+        <w:rPr>
+          <w:rFonts w:hint="eastAsia"/>
+        </w:rPr>
+        <w:t xml:space="preserve">4.4.2-A </w:t>
+      </w:r>
+      <w:r>
+        <w:rPr>
+          <w:rFonts w:hint="eastAsia"/>
+        </w:rPr>
+        <w:t>客房预定表</w:t>
+      </w:r>
+      <w:r>
+        <w:rPr>
+          <w:rFonts w:hint="eastAsia"/>
+        </w:rPr>
+        <w:t>order</w:t>
+      </w:r>
+    </w:p>
+    <w:p>
+      <w:pPr>
+        <w:jc w:val="left"/>
+      </w:pPr>
+      <w:r>
+        <w:rPr>
+          <w:rFonts w:hint="eastAsia"/>
+        </w:rPr>
+        <w:tab/>
+      </w:r>
+      <w:r>
+        <w:rPr>
+          <w:rFonts w:hint="eastAsia"/>
+        </w:rPr>
+        <w:t>（</w:t>
+      </w:r>
+      <w:r>
+        <w:rPr>
+          <w:rFonts w:hint="eastAsia"/>
+        </w:rPr>
+        <w:t>2</w:t>
+      </w:r>
+      <w:r>
+        <w:rPr>
+          <w:rFonts w:hint="eastAsia"/>
+        </w:rPr>
+        <w:t>）客房表</w:t>
+      </w:r>
+    </w:p>
+    <w:p>
+      <w:pPr>
+        <w:jc w:val="left"/>
+      </w:pPr>
+      <w:r>
+        <w:rPr>
+          <w:rFonts w:hint="eastAsia"/>
+        </w:rPr>
         <w:lastRenderedPageBreak/>
-        <w:t>图</w:t>
-      </w:r>
-      <w:r>
-        <w:rPr>
-          <w:rFonts w:hint="eastAsia"/>
-        </w:rPr>
-        <w:t xml:space="preserve">4.4.2-A </w:t>
-      </w:r>
-      <w:r>
-        <w:rPr>
-          <w:rFonts w:hint="eastAsia"/>
-        </w:rPr>
-        <w:t>客房预定表</w:t>
-      </w:r>
-      <w:r>
-        <w:rPr>
-          <w:rFonts w:hint="eastAsia"/>
-        </w:rPr>
-        <w:t>order</w:t>
-      </w:r>
-    </w:p>
-    <w:p>
-      <w:pPr>
-        <w:jc w:val="left"/>
-      </w:pPr>
-      <w:r>
-        <w:rPr>
-          <w:rFonts w:hint="eastAsia"/>
-        </w:rPr>
         <w:tab/>
       </w:r>
       <w:r>
         <w:rPr>
           <w:rFonts w:hint="eastAsia"/>
         </w:rPr>
+        <w:t>客房表</w:t>
+      </w:r>
+      <w:r>
+        <w:rPr>
+          <w:rFonts w:hint="eastAsia"/>
+        </w:rPr>
         <w:t>（</w:t>
       </w:r>
       <w:r>
         <w:rPr>
           <w:rFonts w:hint="eastAsia"/>
         </w:rPr>
-        <w:t>2</w:t>
-      </w:r>
-      <w:r>
-        <w:rPr>
-          <w:rFonts w:hint="eastAsia"/>
-        </w:rPr>
-        <w:t>）客房表</w:t>
-      </w:r>
-    </w:p>
-    <w:p>
-      <w:pPr>
-        <w:jc w:val="left"/>
-      </w:pPr>
-      <w:r>
-        <w:rPr>
-          <w:rFonts w:hint="eastAsia"/>
-        </w:rPr>
-        <w:tab/>
-      </w:r>
-      <w:r>
-        <w:rPr>
-          <w:rFonts w:hint="eastAsia"/>
-        </w:rPr>
-        <w:t>客房</w:t>
-      </w:r>
-      <w:proofErr w:type="gramStart"/>
-      <w:r>
-        <w:rPr>
-          <w:rFonts w:hint="eastAsia"/>
-        </w:rPr>
-        <w:t>表记录</w:t>
-      </w:r>
-      <w:proofErr w:type="gramEnd"/>
-      <w:r>
-        <w:rPr>
-          <w:rFonts w:hint="eastAsia"/>
-        </w:rPr>
-        <w:t>着客房的各种详细信息，包括房间号，预订者</w:t>
-      </w:r>
-      <w:proofErr w:type="gramStart"/>
-      <w:r>
-        <w:rPr>
-          <w:rFonts w:hint="eastAsia"/>
-        </w:rPr>
-        <w:t>帐号</w:t>
-      </w:r>
-      <w:proofErr w:type="gramEnd"/>
-      <w:r>
-        <w:rPr>
-          <w:rFonts w:hint="eastAsia"/>
-        </w:rPr>
-        <w:t>，房间状态，房间照片，房间类型，房间价格。它为系统提供客房的基本信息。具体设计如图</w:t>
+        <w:t>room</w:t>
+      </w:r>
+      <w:r>
+        <w:rPr>
+          <w:rFonts w:hint="eastAsia"/>
+        </w:rPr>
+        <w:t>）</w:t>
+      </w:r>
+      <w:r>
+        <w:rPr>
+          <w:rFonts w:hint="eastAsia"/>
+        </w:rPr>
+        <w:t>记录着客房的各种详细信息</w:t>
+      </w:r>
+      <w:r>
+        <w:rPr>
+          <w:rFonts w:hint="eastAsia"/>
+        </w:rPr>
+        <w:t>，其字段</w:t>
+      </w:r>
+      <w:r>
+        <w:rPr>
+          <w:rFonts w:hint="eastAsia"/>
+        </w:rPr>
+        <w:t>具体设计如图</w:t>
       </w:r>
       <w:r>
         <w:rPr>
@@ -11880,8 +11990,8 @@
         </w:rPr>
         <w:drawing>
           <wp:inline distT="0" distB="0" distL="0" distR="0" wp14:anchorId="2F6E64A3" wp14:editId="39179D87">
-            <wp:extent cx="4995041" cy="2684852"/>
-            <wp:effectExtent l="0" t="0" r="0" b="1270"/>
+            <wp:extent cx="4976037" cy="2674638"/>
+            <wp:effectExtent l="0" t="0" r="0" b="0"/>
             <wp:docPr id="11" name="图片 11"/>
             <wp:cNvGraphicFramePr>
               <a:graphicFrameLocks xmlns:a="http://schemas.openxmlformats.org/drawingml/2006/main" noChangeAspect="1"/>
@@ -11911,7 +12021,7 @@
                   <pic:spPr bwMode="auto">
                     <a:xfrm>
                       <a:off x="0" y="0"/>
-                      <a:ext cx="5002178" cy="2688688"/>
+                      <a:ext cx="4981095" cy="2677356"/>
                     </a:xfrm>
                     <a:prstGeom prst="rect">
                       <a:avLst/>
@@ -11991,47 +12101,43 @@
         <w:rPr>
           <w:rFonts w:hint="eastAsia"/>
         </w:rPr>
-        <w:t>会员</w:t>
-      </w:r>
-      <w:proofErr w:type="gramStart"/>
-      <w:r>
-        <w:rPr>
-          <w:rFonts w:hint="eastAsia"/>
-        </w:rPr>
-        <w:t>表记录</w:t>
-      </w:r>
-      <w:proofErr w:type="gramEnd"/>
-      <w:r>
-        <w:rPr>
-          <w:rFonts w:hint="eastAsia"/>
-        </w:rPr>
-        <w:t>着会员的各种信息，包括会员</w:t>
-      </w:r>
-      <w:proofErr w:type="gramStart"/>
-      <w:r>
-        <w:rPr>
-          <w:rFonts w:hint="eastAsia"/>
-        </w:rPr>
-        <w:t>帐号</w:t>
-      </w:r>
-      <w:proofErr w:type="gramEnd"/>
-      <w:r>
-        <w:rPr>
-          <w:rFonts w:hint="eastAsia"/>
-        </w:rPr>
-        <w:t>、密码、</w:t>
-      </w:r>
-      <w:r>
-        <w:rPr>
-          <w:rFonts w:hint="eastAsia"/>
-        </w:rPr>
-        <w:t>Email</w:t>
-      </w:r>
-      <w:r>
-        <w:rPr>
-          <w:rFonts w:hint="eastAsia"/>
-        </w:rPr>
-        <w:t>、身份证信息、电话。它会系统提供会员的基本信息。具体设计如图</w:t>
+        <w:t>会员表</w:t>
+      </w:r>
+      <w:r>
+        <w:rPr>
+          <w:rFonts w:hint="eastAsia"/>
+        </w:rPr>
+        <w:t>（</w:t>
+      </w:r>
+      <w:r>
+        <w:rPr>
+          <w:rFonts w:hint="eastAsia"/>
+        </w:rPr>
+        <w:t>user</w:t>
+      </w:r>
+      <w:r>
+        <w:rPr>
+          <w:rFonts w:hint="eastAsia"/>
+        </w:rPr>
+        <w:t>）</w:t>
+      </w:r>
+      <w:r>
+        <w:rPr>
+          <w:rFonts w:hint="eastAsia"/>
+        </w:rPr>
+        <w:t>记录着会员的各种信息</w:t>
+      </w:r>
+      <w:r>
+        <w:rPr>
+          <w:rFonts w:hint="eastAsia"/>
+        </w:rPr>
+        <w:t>，其字段信息</w:t>
+      </w:r>
+      <w:r>
+        <w:rPr>
+          <w:rFonts w:hint="eastAsia"/>
+        </w:rPr>
+        <w:t>具体设计如图</w:t>
       </w:r>
       <w:r>
         <w:rPr>
@@ -12056,8 +12162,8 @@
         </w:rPr>
         <w:drawing>
           <wp:inline distT="0" distB="0" distL="0" distR="0" wp14:anchorId="5A03157D" wp14:editId="435C4742">
-            <wp:extent cx="5132867" cy="3011143"/>
-            <wp:effectExtent l="0" t="0" r="0" b="0"/>
+            <wp:extent cx="4837814" cy="2838052"/>
+            <wp:effectExtent l="0" t="0" r="1270" b="0"/>
             <wp:docPr id="13" name="图片 13"/>
             <wp:cNvGraphicFramePr>
               <a:graphicFrameLocks xmlns:a="http://schemas.openxmlformats.org/drawingml/2006/main" noChangeAspect="1"/>
@@ -12087,7 +12193,7 @@
                   <pic:spPr bwMode="auto">
                     <a:xfrm>
                       <a:off x="0" y="0"/>
-                      <a:ext cx="5132197" cy="3010750"/>
+                      <a:ext cx="4844358" cy="2841891"/>
                     </a:xfrm>
                     <a:prstGeom prst="rect">
                       <a:avLst/>
@@ -12109,128 +12215,129 @@
         <w:rPr>
           <w:rFonts w:hint="eastAsia"/>
         </w:rPr>
+        <w:t>图</w:t>
+      </w:r>
+      <w:r>
+        <w:rPr>
+          <w:rFonts w:hint="eastAsia"/>
+        </w:rPr>
+        <w:t xml:space="preserve">4.4.2-C </w:t>
+      </w:r>
+      <w:r>
+        <w:rPr>
+          <w:rFonts w:hint="eastAsia"/>
+        </w:rPr>
+        <w:t>会员表</w:t>
+      </w:r>
+      <w:r>
+        <w:rPr>
+          <w:rFonts w:hint="eastAsia"/>
+        </w:rPr>
+        <w:t>user</w:t>
+      </w:r>
+    </w:p>
+    <w:p>
+      <w:pPr>
+        <w:jc w:val="center"/>
+      </w:pPr>
+    </w:p>
+    <w:p>
+      <w:r>
+        <w:rPr>
+          <w:rFonts w:hint="eastAsia"/>
+        </w:rPr>
+        <w:tab/>
+      </w:r>
+      <w:r>
+        <w:rPr>
+          <w:rFonts w:hint="eastAsia"/>
+        </w:rPr>
+        <w:t>（</w:t>
+      </w:r>
+      <w:r>
+        <w:rPr>
+          <w:rFonts w:hint="eastAsia"/>
+        </w:rPr>
+        <w:t>4</w:t>
+      </w:r>
+      <w:r>
+        <w:rPr>
+          <w:rFonts w:hint="eastAsia"/>
+        </w:rPr>
+        <w:t>）管理员表</w:t>
+      </w:r>
+    </w:p>
+    <w:p>
+      <w:r>
+        <w:rPr>
+          <w:rFonts w:hint="eastAsia"/>
+        </w:rPr>
+        <w:tab/>
+      </w:r>
+      <w:r>
+        <w:rPr>
+          <w:rFonts w:hint="eastAsia"/>
+        </w:rPr>
+        <w:t>管理员表</w:t>
+      </w:r>
+      <w:r>
+        <w:rPr>
+          <w:rFonts w:hint="eastAsia"/>
+        </w:rPr>
+        <w:t>（</w:t>
+      </w:r>
+      <w:r>
+        <w:rPr>
+          <w:rFonts w:hint="eastAsia"/>
+        </w:rPr>
+        <w:t>admin</w:t>
+      </w:r>
+      <w:r>
+        <w:rPr>
+          <w:rFonts w:hint="eastAsia"/>
+        </w:rPr>
+        <w:t>）</w:t>
+      </w:r>
+      <w:r>
+        <w:rPr>
+          <w:rFonts w:hint="eastAsia"/>
+        </w:rPr>
+        <w:t>记录着管理员的各种信息</w:t>
+      </w:r>
+      <w:r>
+        <w:rPr>
+          <w:rFonts w:hint="eastAsia"/>
+        </w:rPr>
+        <w:t>。其字段信息</w:t>
+      </w:r>
+      <w:r>
+        <w:rPr>
+          <w:rFonts w:hint="eastAsia"/>
+        </w:rPr>
+        <w:t>具体设计如图</w:t>
+      </w:r>
+      <w:r>
+        <w:rPr>
+          <w:rFonts w:hint="eastAsia"/>
+        </w:rPr>
+        <w:t xml:space="preserve"> 4.4.2-D</w:t>
+      </w:r>
+      <w:r>
+        <w:rPr>
+          <w:rFonts w:hint="eastAsia"/>
+        </w:rPr>
+        <w:t>。</w:t>
+      </w:r>
+    </w:p>
+    <w:p>
+      <w:pPr>
+        <w:jc w:val="center"/>
+      </w:pPr>
+      <w:r>
+        <w:rPr>
+          <w:noProof/>
+        </w:rPr>
         <w:lastRenderedPageBreak/>
-        <w:t>图</w:t>
-      </w:r>
-      <w:r>
-        <w:rPr>
-          <w:rFonts w:hint="eastAsia"/>
-        </w:rPr>
-        <w:t xml:space="preserve">4.4.2-C </w:t>
-      </w:r>
-      <w:r>
-        <w:rPr>
-          <w:rFonts w:hint="eastAsia"/>
-        </w:rPr>
-        <w:t>会员表</w:t>
-      </w:r>
-      <w:r>
-        <w:rPr>
-          <w:rFonts w:hint="eastAsia"/>
-        </w:rPr>
-        <w:t>user</w:t>
-      </w:r>
-    </w:p>
-    <w:p>
-      <w:r>
-        <w:rPr>
-          <w:rFonts w:hint="eastAsia"/>
-        </w:rPr>
-        <w:tab/>
-      </w:r>
-      <w:r>
-        <w:rPr>
-          <w:rFonts w:hint="eastAsia"/>
-        </w:rPr>
-        <w:t>（</w:t>
-      </w:r>
-      <w:r>
-        <w:rPr>
-          <w:rFonts w:hint="eastAsia"/>
-        </w:rPr>
-        <w:t>4</w:t>
-      </w:r>
-      <w:r>
-        <w:rPr>
-          <w:rFonts w:hint="eastAsia"/>
-        </w:rPr>
-        <w:t>）管理员表</w:t>
-      </w:r>
-    </w:p>
-    <w:p>
-      <w:r>
-        <w:rPr>
-          <w:rFonts w:hint="eastAsia"/>
-        </w:rPr>
-        <w:tab/>
-      </w:r>
-      <w:r>
-        <w:rPr>
-          <w:rFonts w:hint="eastAsia"/>
-        </w:rPr>
-        <w:t>管理员</w:t>
-      </w:r>
-      <w:proofErr w:type="gramStart"/>
-      <w:r>
-        <w:rPr>
-          <w:rFonts w:hint="eastAsia"/>
-        </w:rPr>
-        <w:t>表记录</w:t>
-      </w:r>
-      <w:proofErr w:type="gramEnd"/>
-      <w:r>
-        <w:rPr>
-          <w:rFonts w:hint="eastAsia"/>
-        </w:rPr>
-        <w:t>着管理员的各种信息包括管理员</w:t>
-      </w:r>
-      <w:proofErr w:type="gramStart"/>
-      <w:r>
-        <w:rPr>
-          <w:rFonts w:hint="eastAsia"/>
-        </w:rPr>
-        <w:t>帐号</w:t>
-      </w:r>
-      <w:proofErr w:type="gramEnd"/>
-      <w:r>
-        <w:rPr>
-          <w:rFonts w:hint="eastAsia"/>
-        </w:rPr>
-        <w:t>、密码、</w:t>
-      </w:r>
-      <w:r>
-        <w:rPr>
-          <w:rFonts w:hint="eastAsia"/>
-        </w:rPr>
-        <w:t>Email</w:t>
-      </w:r>
-      <w:r>
-        <w:rPr>
-          <w:rFonts w:hint="eastAsia"/>
-        </w:rPr>
-        <w:t>，状态等基本信息。它为系统提供了管理员的基本信息。具体设计如图</w:t>
-      </w:r>
-      <w:r>
-        <w:rPr>
-          <w:rFonts w:hint="eastAsia"/>
-        </w:rPr>
-        <w:t xml:space="preserve"> 4.4.2-D</w:t>
-      </w:r>
-      <w:r>
-        <w:rPr>
-          <w:rFonts w:hint="eastAsia"/>
-        </w:rPr>
-        <w:t>。</w:t>
-      </w:r>
-    </w:p>
-    <w:p>
-      <w:pPr>
-        <w:jc w:val="center"/>
-      </w:pPr>
-      <w:r>
-        <w:rPr>
-          <w:noProof/>
-        </w:rPr>
         <w:drawing>
           <wp:inline distT="0" distB="0" distL="0" distR="0" wp14:anchorId="46268991" wp14:editId="4F784A4E">
             <wp:extent cx="5178056" cy="2304536"/>
@@ -12402,15 +12509,101 @@
           <w:rFonts w:hint="eastAsia"/>
           <w:lang w:val="x-none"/>
         </w:rPr>
-        <w:t>酒店预订系统网站采用三层架构设计。分为表示层、业务逻辑、数据访问层</w:t>
+        <w:t>酒店预订系统网站选择使用</w:t>
       </w:r>
       <w:r>
         <w:rPr>
           <w:rFonts w:hint="eastAsia"/>
           <w:lang w:val="x-none"/>
         </w:rPr>
+        <w:t>三层架构设计。分别为</w:t>
+      </w:r>
+      <w:r>
+        <w:rPr>
+          <w:rFonts w:hint="eastAsia"/>
+          <w:lang w:val="x-none"/>
+        </w:rPr>
+        <w:t>表示层</w:t>
+      </w:r>
+      <w:r>
+        <w:rPr>
+          <w:rFonts w:hint="eastAsia"/>
+          <w:lang w:val="x-none"/>
+        </w:rPr>
+        <w:t>（</w:t>
+      </w:r>
+      <w:r>
+        <w:rPr>
+          <w:lang w:val="x-none"/>
+        </w:rPr>
+        <w:t>User Interface layer</w:t>
+      </w:r>
+      <w:r>
+        <w:rPr>
+          <w:rFonts w:hint="eastAsia"/>
+          <w:lang w:val="x-none"/>
+        </w:rPr>
+        <w:t>）</w:t>
+      </w:r>
+      <w:r>
+        <w:rPr>
+          <w:rFonts w:hint="eastAsia"/>
+          <w:lang w:val="x-none"/>
+        </w:rPr>
+        <w:t>、业务逻辑</w:t>
+      </w:r>
+      <w:r>
+        <w:rPr>
+          <w:rFonts w:hint="eastAsia"/>
+          <w:lang w:val="x-none"/>
+        </w:rPr>
+        <w:t>（</w:t>
+      </w:r>
+      <w:r>
+        <w:rPr>
+          <w:lang w:val="x-none"/>
+        </w:rPr>
+        <w:t>Business Logic Layer</w:t>
+      </w:r>
+      <w:r>
+        <w:rPr>
+          <w:rFonts w:hint="eastAsia"/>
+          <w:lang w:val="x-none"/>
+        </w:rPr>
+        <w:t>）</w:t>
+      </w:r>
+      <w:r>
+        <w:rPr>
+          <w:rFonts w:hint="eastAsia"/>
+          <w:lang w:val="x-none"/>
+        </w:rPr>
+        <w:t>、数据访问层</w:t>
+      </w:r>
+      <w:r>
+        <w:rPr>
+          <w:rFonts w:hint="eastAsia"/>
+          <w:lang w:val="x-none"/>
+        </w:rPr>
+        <w:t>(</w:t>
+      </w:r>
+      <w:r>
+        <w:t>Data access layer</w:t>
+      </w:r>
+      <w:r>
+        <w:rPr>
+          <w:rFonts w:hint="eastAsia"/>
+          <w:lang w:val="x-none"/>
+        </w:rPr>
+        <w:t>)</w:t>
+      </w:r>
+      <w:r>
+        <w:rPr>
+          <w:rFonts w:hint="eastAsia"/>
+          <w:lang w:val="x-none"/>
+        </w:rPr>
         <w:t>。</w:t>
       </w:r>
+      <w:proofErr w:type="spellStart"/>
       <w:r>
         <w:rPr>
           <w:rFonts w:hint="eastAsia"/>
@@ -12418,7 +12611,6 @@
         </w:rPr>
         <w:t>使用的</w:t>
       </w:r>
-      <w:proofErr w:type="spellStart"/>
       <w:r>
         <w:rPr>
           <w:rFonts w:hint="eastAsia"/>
@@ -13865,32 +14057,16 @@
           <w:rFonts w:ascii="宋体" w:hAnsi="宋体"/>
         </w:rPr>
       </w:pPr>
-    </w:p>
-    <w:p>
-      <w:pPr>
-        <w:jc w:val="center"/>
-      </w:pPr>
-      <w:r>
-        <w:rPr>
-          <w:rFonts w:hint="eastAsia"/>
-        </w:rPr>
-        <w:t>表</w:t>
-      </w:r>
-      <w:r>
-        <w:rPr>
-          <w:rFonts w:hint="eastAsia"/>
-        </w:rPr>
-        <w:t xml:space="preserve"> 3.2-A</w:t>
-      </w:r>
-      <w:r>
-        <w:rPr>
+      <w:r>
+        <w:rPr>
+          <w:rFonts w:ascii="宋体" w:hAnsi="宋体"/>
           <w:noProof/>
         </w:rPr>
         <w:drawing>
-          <wp:inline distT="0" distB="0" distL="0" distR="0" wp14:anchorId="5CFD8AF1">
-            <wp:extent cx="5613991" cy="2178119"/>
-            <wp:effectExtent l="0" t="0" r="6350" b="0"/>
-            <wp:docPr id="37" name="图片 37"/>
+          <wp:inline distT="0" distB="0" distL="0" distR="0" wp14:anchorId="4C9A077E">
+            <wp:extent cx="5614670" cy="2176145"/>
+            <wp:effectExtent l="0" t="0" r="5080" b="0"/>
+            <wp:docPr id="27" name="图片 27"/>
             <wp:cNvGraphicFramePr>
               <a:graphicFrameLocks xmlns:a="http://schemas.openxmlformats.org/drawingml/2006/main" noChangeAspect="1"/>
             </wp:cNvGraphicFramePr>
@@ -13919,7 +14095,7 @@
                   <pic:spPr bwMode="auto">
                     <a:xfrm>
                       <a:off x="0" y="0"/>
-                      <a:ext cx="5625757" cy="2182684"/>
+                      <a:ext cx="5614670" cy="2176145"/>
                     </a:xfrm>
                     <a:prstGeom prst="rect">
                       <a:avLst/>
@@ -13931,6 +14107,23 @@
             </a:graphic>
           </wp:inline>
         </w:drawing>
+      </w:r>
+    </w:p>
+    <w:p>
+      <w:pPr>
+        <w:jc w:val="center"/>
+      </w:pPr>
+      <w:r>
+        <w:rPr>
+          <w:rFonts w:hint="eastAsia"/>
+        </w:rPr>
+        <w:t>表</w:t>
+      </w:r>
+      <w:r>
+        <w:rPr>
+          <w:rFonts w:hint="eastAsia"/>
+        </w:rPr>
+        <w:t xml:space="preserve"> 3.2-A</w:t>
       </w:r>
     </w:p>
     <w:p>
@@ -14945,9 +15138,6 @@
     <w:p>
       <w:pPr>
         <w:ind w:left="420"/>
-        <w:rPr>
-          <w:rFonts w:hint="eastAsia"/>
-        </w:rPr>
       </w:pPr>
       <w:r>
         <w:rPr>
@@ -14993,33 +15183,21 @@
     <w:p>
       <w:pPr>
         <w:ind w:left="420"/>
-        <w:rPr>
-          <w:rFonts w:hint="eastAsia"/>
-        </w:rPr>
       </w:pPr>
     </w:p>
     <w:p>
       <w:pPr>
         <w:ind w:left="420"/>
-        <w:rPr>
-          <w:rFonts w:hint="eastAsia"/>
-        </w:rPr>
       </w:pPr>
     </w:p>
     <w:p>
       <w:pPr>
         <w:ind w:left="420"/>
-        <w:rPr>
-          <w:rFonts w:hint="eastAsia"/>
-        </w:rPr>
       </w:pPr>
     </w:p>
     <w:p>
       <w:pPr>
         <w:ind w:left="420"/>
-        <w:rPr>
-          <w:rFonts w:hint="eastAsia"/>
-        </w:rPr>
       </w:pPr>
     </w:p>
     <w:p>
@@ -15243,7 +15421,21 @@
           <w:rFonts w:ascii="宋体" w:hAnsi="宋体" w:hint="eastAsia"/>
           <w:lang w:val="x-none"/>
         </w:rPr>
-        <w:t>。自己也将走向职场，开始真正的大人生活。在这几个月里，我通过自己的学习和努力，通过老师的悉心帮主，我的专业技能也得到了长足的提升。毕业了，既是结束，也是新的开始。</w:t>
+        <w:t>。自己也将走向职场，开始真正的大</w:t>
+      </w:r>
+      <w:r>
+        <w:rPr>
+          <w:rFonts w:ascii="宋体" w:hAnsi="宋体" w:hint="eastAsia"/>
+          <w:lang w:val="x-none"/>
+        </w:rPr>
+        <w:t>人生活。在这几个月里，我通过自己的学习和努力，通过老师的悉心帮助</w:t>
+      </w:r>
+      <w:r>
+        <w:rPr>
+          <w:rFonts w:ascii="宋体" w:hAnsi="宋体" w:hint="eastAsia"/>
+          <w:lang w:val="x-none"/>
+        </w:rPr>
+        <w:t>，我的专业技能也得到了长足的提升。毕业了，既是结束，也是新的开始。</w:t>
       </w:r>
     </w:p>
     <w:p>
@@ -20343,7 +20535,7 @@
             <w:noProof/>
             <w:lang w:val="zh-CN"/>
           </w:rPr>
-          <w:t>2</w:t>
+          <w:t>IV</w:t>
         </w:r>
         <w:r>
           <w:fldChar w:fldCharType="end"/>
@@ -20390,7 +20582,7 @@
             <w:noProof/>
             <w:lang w:val="zh-CN"/>
           </w:rPr>
-          <w:t>1</w:t>
+          <w:t>III</w:t>
         </w:r>
         <w:r>
           <w:fldChar w:fldCharType="end"/>
@@ -22308,6 +22500,7 @@
   <w:style w:type="character" w:default="1" w:styleId="a0">
     <w:name w:val="Default Paragraph Font"/>
     <w:uiPriority w:val="1"/>
+    <w:semiHidden/>
     <w:unhideWhenUsed/>
   </w:style>
   <w:style w:type="table" w:default="1" w:styleId="a1">
@@ -22893,6 +23086,7 @@
   <w:style w:type="character" w:default="1" w:styleId="a0">
     <w:name w:val="Default Paragraph Font"/>
     <w:uiPriority w:val="1"/>
+    <w:semiHidden/>
     <w:unhideWhenUsed/>
   </w:style>
   <w:style w:type="table" w:default="1" w:styleId="a1">
@@ -23504,7 +23698,7 @@
 </file>
 
 <file path=customXml/itemProps1.xml><?xml version="1.0" encoding="utf-8"?>
-<ds:datastoreItem xmlns:ds="http://schemas.openxmlformats.org/officeDocument/2006/customXml" ds:itemID="{F664864D-1557-4561-A530-184B360309B0}">
+<ds:datastoreItem xmlns:ds="http://schemas.openxmlformats.org/officeDocument/2006/customXml" ds:itemID="{14AB5DD0-0B97-4D3F-8D51-2B9D7B06C613}">
   <ds:schemaRefs>
     <ds:schemaRef ds:uri="http://schemas.openxmlformats.org/officeDocument/2006/bibliography"/>
   </ds:schemaRefs>

</xml_diff>